<commit_message>
github links to the reports
</commit_message>
<xml_diff>
--- a/RTSM_Group_Project.docx
+++ b/RTSM_Group_Project.docx
@@ -232,12 +232,12 @@
             <wp:extent cx="1469495" cy="1647920"/>
             <wp:effectExtent b="0" l="0" r="0" t="0"/>
             <wp:wrapTopAndBottom distB="0" distT="0"/>
-            <wp:docPr id="36" name="image25.png"/>
+            <wp:docPr id="36" name="image26.png"/>
             <a:graphic>
               <a:graphicData uri="http://schemas.openxmlformats.org/drawingml/2006/picture">
                 <pic:pic>
                   <pic:nvPicPr>
-                    <pic:cNvPr id="0" name="image25.png"/>
+                    <pic:cNvPr id="0" name="image26.png"/>
                     <pic:cNvPicPr preferRelativeResize="0"/>
                   </pic:nvPicPr>
                   <pic:blipFill>
@@ -713,12 +713,12 @@
             <wp:extent cx="5943600" cy="28575"/>
             <wp:effectExtent b="0" l="0" r="0" t="0"/>
             <wp:wrapTopAndBottom distB="0" distT="0"/>
-            <wp:docPr id="38" name="image1.png"/>
+            <wp:docPr id="38" name="image12.png"/>
             <a:graphic>
               <a:graphicData uri="http://schemas.openxmlformats.org/drawingml/2006/picture">
                 <pic:pic>
                   <pic:nvPicPr>
-                    <pic:cNvPr id="0" name="image1.png"/>
+                    <pic:cNvPr id="0" name="image12.png"/>
                     <pic:cNvPicPr preferRelativeResize="0"/>
                   </pic:nvPicPr>
                   <pic:blipFill>
@@ -6882,17 +6882,12 @@
         <w:ind w:left="360" w:right="0" w:firstLine="0"/>
         <w:jc w:val="left"/>
         <w:rPr/>
-        <w:sectPr>
-          <w:type w:val="nextPage"/>
-          <w:pgSz w:h="15840" w:w="12240" w:orient="portrait"/>
-          <w:pgMar w:bottom="1080" w:top="1320" w:left="1080" w:right="1080" w:header="1046" w:footer="889"/>
-        </w:sectPr>
-      </w:pPr>
-      <w:r>
-        <w:rPr>
-          <w:rtl w:val="0"/>
-        </w:rPr>
-        <w:t xml:space="preserve">The link to the dataset: </w:t>
+      </w:pPr>
+      <w:r>
+        <w:rPr>
+          <w:rtl w:val="0"/>
+        </w:rPr>
+        <w:t xml:space="preserve">Drive link to the code, report and dataset: </w:t>
       </w:r>
       <w:hyperlink r:id="rId12">
         <w:r>
@@ -6902,6 +6897,52 @@
             <w:rtl w:val="0"/>
           </w:rPr>
           <w:t xml:space="preserve">Drive Link</w:t>
+        </w:r>
+      </w:hyperlink>
+      <w:r>
+        <w:rPr>
+          <w:rtl w:val="0"/>
+        </w:rPr>
+      </w:r>
+    </w:p>
+    <w:p>
+      <w:pPr>
+        <w:keepNext w:val="0"/>
+        <w:keepLines w:val="0"/>
+        <w:pageBreakBefore w:val="0"/>
+        <w:widowControl w:val="0"/>
+        <w:pBdr>
+          <w:top w:space="0" w:sz="0" w:val="nil"/>
+          <w:left w:space="0" w:sz="0" w:val="nil"/>
+          <w:bottom w:space="0" w:sz="0" w:val="nil"/>
+          <w:right w:space="0" w:sz="0" w:val="nil"/>
+          <w:between w:space="0" w:sz="0" w:val="nil"/>
+        </w:pBdr>
+        <w:shd w:fill="auto" w:val="clear"/>
+        <w:spacing w:after="0" w:before="0" w:line="240" w:lineRule="auto"/>
+        <w:ind w:left="360" w:right="0" w:firstLine="0"/>
+        <w:jc w:val="left"/>
+        <w:rPr/>
+        <w:sectPr>
+          <w:type w:val="nextPage"/>
+          <w:pgSz w:h="15840" w:w="12240" w:orient="portrait"/>
+          <w:pgMar w:bottom="1080" w:top="1320" w:left="1080" w:right="1080" w:header="1046" w:footer="889"/>
+        </w:sectPr>
+      </w:pPr>
+      <w:r>
+        <w:rPr>
+          <w:rtl w:val="0"/>
+        </w:rPr>
+        <w:t xml:space="preserve">Github link to the code, report and dataset: </w:t>
+      </w:r>
+      <w:hyperlink r:id="rId13">
+        <w:r>
+          <w:rPr>
+            <w:color w:val="1155cc"/>
+            <w:u w:val="single"/>
+            <w:rtl w:val="0"/>
+          </w:rPr>
+          <w:t xml:space="preserve">Github Link</w:t>
         </w:r>
       </w:hyperlink>
       <w:r>
@@ -7747,16 +7788,16 @@
             <wp:extent cx="3171825" cy="1524000"/>
             <wp:effectExtent b="0" l="0" r="0" t="0"/>
             <wp:wrapTopAndBottom distB="0" distT="0"/>
-            <wp:docPr id="48" name="image40.png"/>
+            <wp:docPr id="48" name="image46.png"/>
             <a:graphic>
               <a:graphicData uri="http://schemas.openxmlformats.org/drawingml/2006/picture">
                 <pic:pic>
                   <pic:nvPicPr>
-                    <pic:cNvPr id="0" name="image40.png"/>
+                    <pic:cNvPr id="0" name="image46.png"/>
                     <pic:cNvPicPr preferRelativeResize="0"/>
                   </pic:nvPicPr>
                   <pic:blipFill>
-                    <a:blip r:embed="rId13"/>
+                    <a:blip r:embed="rId14"/>
                     <a:srcRect b="0" l="0" r="45409" t="0"/>
                     <a:stretch>
                       <a:fillRect/>
@@ -8089,16 +8130,16 @@
             <wp:extent cx="5485905" cy="1321212"/>
             <wp:effectExtent b="0" l="0" r="0" t="0"/>
             <wp:wrapTopAndBottom distB="0" distT="0"/>
-            <wp:docPr id="47" name="image46.jpg"/>
+            <wp:docPr id="47" name="image48.jpg"/>
             <a:graphic>
               <a:graphicData uri="http://schemas.openxmlformats.org/drawingml/2006/picture">
                 <pic:pic>
                   <pic:nvPicPr>
-                    <pic:cNvPr id="0" name="image46.jpg"/>
+                    <pic:cNvPr id="0" name="image48.jpg"/>
                     <pic:cNvPicPr preferRelativeResize="0"/>
                   </pic:nvPicPr>
                   <pic:blipFill>
-                    <a:blip r:embed="rId14"/>
+                    <a:blip r:embed="rId15"/>
                     <a:srcRect b="0" l="0" r="0" t="0"/>
                     <a:stretch>
                       <a:fillRect/>
@@ -8174,16 +8215,16 @@
             <wp:extent cx="4635693" cy="2522315"/>
             <wp:effectExtent b="0" l="0" r="0" t="0"/>
             <wp:wrapTopAndBottom distB="0" distT="0"/>
-            <wp:docPr id="20" name="image11.png"/>
+            <wp:docPr id="20" name="image9.png"/>
             <a:graphic>
               <a:graphicData uri="http://schemas.openxmlformats.org/drawingml/2006/picture">
                 <pic:pic>
                   <pic:nvPicPr>
-                    <pic:cNvPr id="0" name="image11.png"/>
+                    <pic:cNvPr id="0" name="image9.png"/>
                     <pic:cNvPicPr preferRelativeResize="0"/>
                   </pic:nvPicPr>
                   <pic:blipFill>
-                    <a:blip r:embed="rId15"/>
+                    <a:blip r:embed="rId16"/>
                     <a:srcRect b="0" l="-17453" r="17453" t="0"/>
                     <a:stretch>
                       <a:fillRect/>
@@ -8287,16 +8328,16 @@
           <wp:inline distB="114300" distT="114300" distL="114300" distR="114300">
             <wp:extent cx="4614863" cy="1270522"/>
             <wp:effectExtent b="0" l="0" r="0" t="0"/>
-            <wp:docPr id="35" name="image21.png"/>
+            <wp:docPr id="35" name="image24.png"/>
             <a:graphic>
               <a:graphicData uri="http://schemas.openxmlformats.org/drawingml/2006/picture">
                 <pic:pic>
                   <pic:nvPicPr>
-                    <pic:cNvPr id="0" name="image21.png"/>
+                    <pic:cNvPr id="0" name="image24.png"/>
                     <pic:cNvPicPr preferRelativeResize="0"/>
                   </pic:nvPicPr>
                   <pic:blipFill>
-                    <a:blip r:embed="rId16"/>
+                    <a:blip r:embed="rId17"/>
                     <a:srcRect b="0" l="0" r="0" t="0"/>
                     <a:stretch>
                       <a:fillRect/>
@@ -8418,16 +8459,16 @@
           <wp:inline distB="114300" distT="114300" distL="114300" distR="114300">
             <wp:extent cx="5001354" cy="3422476"/>
             <wp:effectExtent b="0" l="0" r="0" t="0"/>
-            <wp:docPr id="13" name="image3.png"/>
+            <wp:docPr id="13" name="image10.png"/>
             <a:graphic>
               <a:graphicData uri="http://schemas.openxmlformats.org/drawingml/2006/picture">
                 <pic:pic>
                   <pic:nvPicPr>
-                    <pic:cNvPr id="0" name="image3.png"/>
+                    <pic:cNvPr id="0" name="image10.png"/>
                     <pic:cNvPicPr preferRelativeResize="0"/>
                   </pic:nvPicPr>
                   <pic:blipFill>
-                    <a:blip r:embed="rId17"/>
+                    <a:blip r:embed="rId18"/>
                     <a:srcRect b="0" l="0" r="0" t="0"/>
                     <a:stretch>
                       <a:fillRect/>
@@ -8503,16 +8544,16 @@
           <wp:inline distB="114300" distT="114300" distL="114300" distR="114300">
             <wp:extent cx="4881563" cy="1122498"/>
             <wp:effectExtent b="0" l="0" r="0" t="0"/>
-            <wp:docPr id="30" name="image20.png"/>
+            <wp:docPr id="30" name="image36.png"/>
             <a:graphic>
               <a:graphicData uri="http://schemas.openxmlformats.org/drawingml/2006/picture">
                 <pic:pic>
                   <pic:nvPicPr>
-                    <pic:cNvPr id="0" name="image20.png"/>
+                    <pic:cNvPr id="0" name="image36.png"/>
                     <pic:cNvPicPr preferRelativeResize="0"/>
                   </pic:nvPicPr>
                   <pic:blipFill>
-                    <a:blip r:embed="rId18"/>
+                    <a:blip r:embed="rId19"/>
                     <a:srcRect b="0" l="0" r="0" t="0"/>
                     <a:stretch>
                       <a:fillRect/>
@@ -8579,16 +8620,16 @@
           <wp:inline distB="114300" distT="114300" distL="114300" distR="114300">
             <wp:extent cx="5100638" cy="3299875"/>
             <wp:effectExtent b="0" l="0" r="0" t="0"/>
-            <wp:docPr id="29" name="image30.png"/>
+            <wp:docPr id="29" name="image27.png"/>
             <a:graphic>
               <a:graphicData uri="http://schemas.openxmlformats.org/drawingml/2006/picture">
                 <pic:pic>
                   <pic:nvPicPr>
-                    <pic:cNvPr id="0" name="image30.png"/>
+                    <pic:cNvPr id="0" name="image27.png"/>
                     <pic:cNvPicPr preferRelativeResize="0"/>
                   </pic:nvPicPr>
                   <pic:blipFill>
-                    <a:blip r:embed="rId19"/>
+                    <a:blip r:embed="rId20"/>
                     <a:srcRect b="0" l="0" r="0" t="0"/>
                     <a:stretch>
                       <a:fillRect/>
@@ -8710,16 +8751,16 @@
           <wp:inline distB="114300" distT="114300" distL="114300" distR="114300">
             <wp:extent cx="5405438" cy="1801813"/>
             <wp:effectExtent b="0" l="0" r="0" t="0"/>
-            <wp:docPr id="25" name="image31.png"/>
+            <wp:docPr id="25" name="image29.png"/>
             <a:graphic>
               <a:graphicData uri="http://schemas.openxmlformats.org/drawingml/2006/picture">
                 <pic:pic>
                   <pic:nvPicPr>
-                    <pic:cNvPr id="0" name="image31.png"/>
+                    <pic:cNvPr id="0" name="image29.png"/>
                     <pic:cNvPicPr preferRelativeResize="0"/>
                   </pic:nvPicPr>
                   <pic:blipFill>
-                    <a:blip r:embed="rId20"/>
+                    <a:blip r:embed="rId21"/>
                     <a:srcRect b="0" l="0" r="0" t="0"/>
                     <a:stretch>
                       <a:fillRect/>
@@ -8824,16 +8865,16 @@
           <wp:inline distB="114300" distT="114300" distL="114300" distR="114300">
             <wp:extent cx="5672516" cy="4106299"/>
             <wp:effectExtent b="0" l="0" r="0" t="0"/>
-            <wp:docPr id="16" name="image22.png"/>
+            <wp:docPr id="16" name="image13.png"/>
             <a:graphic>
               <a:graphicData uri="http://schemas.openxmlformats.org/drawingml/2006/picture">
                 <pic:pic>
                   <pic:nvPicPr>
-                    <pic:cNvPr id="0" name="image22.png"/>
+                    <pic:cNvPr id="0" name="image13.png"/>
                     <pic:cNvPicPr preferRelativeResize="0"/>
                   </pic:nvPicPr>
                   <pic:blipFill>
-                    <a:blip r:embed="rId21"/>
+                    <a:blip r:embed="rId22"/>
                     <a:srcRect b="0" l="0" r="0" t="0"/>
                     <a:stretch>
                       <a:fillRect/>
@@ -8943,16 +8984,16 @@
           <wp:inline distB="114300" distT="114300" distL="114300" distR="114300">
             <wp:extent cx="4919663" cy="1547457"/>
             <wp:effectExtent b="0" l="0" r="0" t="0"/>
-            <wp:docPr id="6" name="image26.png"/>
+            <wp:docPr id="6" name="image1.png"/>
             <a:graphic>
               <a:graphicData uri="http://schemas.openxmlformats.org/drawingml/2006/picture">
                 <pic:pic>
                   <pic:nvPicPr>
-                    <pic:cNvPr id="0" name="image26.png"/>
+                    <pic:cNvPr id="0" name="image1.png"/>
                     <pic:cNvPicPr preferRelativeResize="0"/>
                   </pic:nvPicPr>
                   <pic:blipFill>
-                    <a:blip r:embed="rId22"/>
+                    <a:blip r:embed="rId23"/>
                     <a:srcRect b="0" l="0" r="0" t="0"/>
                     <a:stretch>
                       <a:fillRect/>
@@ -9065,16 +9106,16 @@
           <wp:inline distB="114300" distT="114300" distL="114300" distR="114300">
             <wp:extent cx="4797759" cy="3505374"/>
             <wp:effectExtent b="0" l="0" r="0" t="0"/>
-            <wp:docPr id="17" name="image7.png"/>
+            <wp:docPr id="17" name="image23.png"/>
             <a:graphic>
               <a:graphicData uri="http://schemas.openxmlformats.org/drawingml/2006/picture">
                 <pic:pic>
                   <pic:nvPicPr>
-                    <pic:cNvPr id="0" name="image7.png"/>
+                    <pic:cNvPr id="0" name="image23.png"/>
                     <pic:cNvPicPr preferRelativeResize="0"/>
                   </pic:nvPicPr>
                   <pic:blipFill>
-                    <a:blip r:embed="rId23"/>
+                    <a:blip r:embed="rId24"/>
                     <a:srcRect b="0" l="0" r="0" t="0"/>
                     <a:stretch>
                       <a:fillRect/>
@@ -9179,16 +9220,16 @@
           <wp:inline distB="114300" distT="114300" distL="114300" distR="114300">
             <wp:extent cx="4703922" cy="1432470"/>
             <wp:effectExtent b="0" l="0" r="0" t="0"/>
-            <wp:docPr id="49" name="image35.png"/>
+            <wp:docPr id="49" name="image33.png"/>
             <a:graphic>
               <a:graphicData uri="http://schemas.openxmlformats.org/drawingml/2006/picture">
                 <pic:pic>
                   <pic:nvPicPr>
-                    <pic:cNvPr id="0" name="image35.png"/>
+                    <pic:cNvPr id="0" name="image33.png"/>
                     <pic:cNvPicPr preferRelativeResize="0"/>
                   </pic:nvPicPr>
                   <pic:blipFill>
-                    <a:blip r:embed="rId24"/>
+                    <a:blip r:embed="rId25"/>
                     <a:srcRect b="0" l="0" r="0" t="0"/>
                     <a:stretch>
                       <a:fillRect/>
@@ -9315,16 +9356,16 @@
           <wp:inline distB="114300" distT="114300" distL="114300" distR="114300">
             <wp:extent cx="4095196" cy="2833688"/>
             <wp:effectExtent b="0" l="0" r="0" t="0"/>
-            <wp:docPr id="43" name="image43.png"/>
+            <wp:docPr id="43" name="image40.png"/>
             <a:graphic>
               <a:graphicData uri="http://schemas.openxmlformats.org/drawingml/2006/picture">
                 <pic:pic>
                   <pic:nvPicPr>
-                    <pic:cNvPr id="0" name="image43.png"/>
+                    <pic:cNvPr id="0" name="image40.png"/>
                     <pic:cNvPicPr preferRelativeResize="0"/>
                   </pic:nvPicPr>
                   <pic:blipFill>
-                    <a:blip r:embed="rId25"/>
+                    <a:blip r:embed="rId26"/>
                     <a:srcRect b="0" l="0" r="0" t="0"/>
                     <a:stretch>
                       <a:fillRect/>
@@ -9445,16 +9486,16 @@
           <wp:inline distB="0" distT="0" distL="0" distR="0">
             <wp:extent cx="5490897" cy="1163002"/>
             <wp:effectExtent b="0" l="0" r="0" t="0"/>
-            <wp:docPr id="51" name="image45.jpg"/>
+            <wp:docPr id="51" name="image44.jpg"/>
             <a:graphic>
               <a:graphicData uri="http://schemas.openxmlformats.org/drawingml/2006/picture">
                 <pic:pic>
                   <pic:nvPicPr>
-                    <pic:cNvPr id="0" name="image45.jpg"/>
+                    <pic:cNvPr id="0" name="image44.jpg"/>
                     <pic:cNvPicPr preferRelativeResize="0"/>
                   </pic:nvPicPr>
                   <pic:blipFill>
-                    <a:blip r:embed="rId26"/>
+                    <a:blip r:embed="rId27"/>
                     <a:srcRect b="0" l="0" r="0" t="0"/>
                     <a:stretch>
                       <a:fillRect/>
@@ -9645,16 +9686,16 @@
             <wp:extent cx="5018783" cy="5346668"/>
             <wp:effectExtent b="0" l="0" r="0" t="0"/>
             <wp:wrapTopAndBottom distB="0" distT="0"/>
-            <wp:docPr id="7" name="image4.png"/>
+            <wp:docPr id="7" name="image15.png"/>
             <a:graphic>
               <a:graphicData uri="http://schemas.openxmlformats.org/drawingml/2006/picture">
                 <pic:pic>
                   <pic:nvPicPr>
-                    <pic:cNvPr id="0" name="image4.png"/>
+                    <pic:cNvPr id="0" name="image15.png"/>
                     <pic:cNvPicPr preferRelativeResize="0"/>
                   </pic:nvPicPr>
                   <pic:blipFill>
-                    <a:blip r:embed="rId27"/>
+                    <a:blip r:embed="rId28"/>
                     <a:srcRect b="0" l="0" r="0" t="0"/>
                     <a:stretch>
                       <a:fillRect/>
@@ -9926,16 +9967,16 @@
             <wp:extent cx="5046560" cy="3771900"/>
             <wp:effectExtent b="0" l="0" r="0" t="0"/>
             <wp:wrapTopAndBottom distB="0" distT="0"/>
-            <wp:docPr id="12" name="image27.jpg"/>
+            <wp:docPr id="12" name="image7.jpg"/>
             <a:graphic>
               <a:graphicData uri="http://schemas.openxmlformats.org/drawingml/2006/picture">
                 <pic:pic>
                   <pic:nvPicPr>
-                    <pic:cNvPr id="0" name="image27.jpg"/>
+                    <pic:cNvPr id="0" name="image7.jpg"/>
                     <pic:cNvPicPr preferRelativeResize="0"/>
                   </pic:nvPicPr>
                   <pic:blipFill>
-                    <a:blip r:embed="rId28"/>
+                    <a:blip r:embed="rId29"/>
                     <a:srcRect b="0" l="0" r="0" t="0"/>
                     <a:stretch>
                       <a:fillRect/>
@@ -10122,16 +10163,16 @@
             <wp:extent cx="4649076" cy="3602736"/>
             <wp:effectExtent b="0" l="0" r="0" t="0"/>
             <wp:wrapTopAndBottom distB="0" distT="0"/>
-            <wp:docPr id="37" name="image28.png"/>
+            <wp:docPr id="37" name="image43.png"/>
             <a:graphic>
               <a:graphicData uri="http://schemas.openxmlformats.org/drawingml/2006/picture">
                 <pic:pic>
                   <pic:nvPicPr>
-                    <pic:cNvPr id="0" name="image28.png"/>
+                    <pic:cNvPr id="0" name="image43.png"/>
                     <pic:cNvPicPr preferRelativeResize="0"/>
                   </pic:nvPicPr>
                   <pic:blipFill>
-                    <a:blip r:embed="rId29"/>
+                    <a:blip r:embed="rId30"/>
                     <a:srcRect b="0" l="0" r="0" t="0"/>
                     <a:stretch>
                       <a:fillRect/>
@@ -10485,16 +10526,16 @@
             <wp:extent cx="5381429" cy="3848004"/>
             <wp:effectExtent b="0" l="0" r="0" t="0"/>
             <wp:wrapTopAndBottom distB="0" distT="0"/>
-            <wp:docPr id="42" name="image47.jpg"/>
+            <wp:docPr id="42" name="image42.jpg"/>
             <a:graphic>
               <a:graphicData uri="http://schemas.openxmlformats.org/drawingml/2006/picture">
                 <pic:pic>
                   <pic:nvPicPr>
-                    <pic:cNvPr id="0" name="image47.jpg"/>
+                    <pic:cNvPr id="0" name="image42.jpg"/>
                     <pic:cNvPicPr preferRelativeResize="0"/>
                   </pic:nvPicPr>
                   <pic:blipFill>
-                    <a:blip r:embed="rId30"/>
+                    <a:blip r:embed="rId31"/>
                     <a:srcRect b="0" l="0" r="0" t="0"/>
                     <a:stretch>
                       <a:fillRect/>
@@ -10738,16 +10779,16 @@
             <wp:extent cx="5942506" cy="1469040"/>
             <wp:effectExtent b="0" l="0" r="0" t="0"/>
             <wp:wrapTopAndBottom distB="0" distT="0"/>
-            <wp:docPr id="10" name="image33.jpg"/>
+            <wp:docPr id="10" name="image21.jpg"/>
             <a:graphic>
               <a:graphicData uri="http://schemas.openxmlformats.org/drawingml/2006/picture">
                 <pic:pic>
                   <pic:nvPicPr>
-                    <pic:cNvPr id="0" name="image33.jpg"/>
+                    <pic:cNvPr id="0" name="image21.jpg"/>
                     <pic:cNvPicPr preferRelativeResize="0"/>
                   </pic:nvPicPr>
                   <pic:blipFill>
-                    <a:blip r:embed="rId31"/>
+                    <a:blip r:embed="rId32"/>
                     <a:srcRect b="0" l="0" r="0" t="0"/>
                     <a:stretch>
                       <a:fillRect/>
@@ -11763,16 +11804,16 @@
           <wp:inline distB="0" distT="0" distL="0" distR="0">
             <wp:extent cx="5931830" cy="960120"/>
             <wp:effectExtent b="0" l="0" r="0" t="0"/>
-            <wp:docPr id="40" name="image38.jpg"/>
+            <wp:docPr id="40" name="image41.jpg"/>
             <a:graphic>
               <a:graphicData uri="http://schemas.openxmlformats.org/drawingml/2006/picture">
                 <pic:pic>
                   <pic:nvPicPr>
-                    <pic:cNvPr id="0" name="image38.jpg"/>
+                    <pic:cNvPr id="0" name="image41.jpg"/>
                     <pic:cNvPicPr preferRelativeResize="0"/>
                   </pic:nvPicPr>
                   <pic:blipFill>
-                    <a:blip r:embed="rId32"/>
+                    <a:blip r:embed="rId33"/>
                     <a:srcRect b="0" l="0" r="0" t="0"/>
                     <a:stretch>
                       <a:fillRect/>
@@ -13410,16 +13451,16 @@
             <wp:extent cx="5945707" cy="1343501"/>
             <wp:effectExtent b="0" l="0" r="0" t="0"/>
             <wp:wrapTopAndBottom distB="0" distT="0"/>
-            <wp:docPr id="31" name="image36.jpg"/>
+            <wp:docPr id="31" name="image22.jpg"/>
             <a:graphic>
               <a:graphicData uri="http://schemas.openxmlformats.org/drawingml/2006/picture">
                 <pic:pic>
                   <pic:nvPicPr>
-                    <pic:cNvPr id="0" name="image36.jpg"/>
+                    <pic:cNvPr id="0" name="image22.jpg"/>
                     <pic:cNvPicPr preferRelativeResize="0"/>
                   </pic:nvPicPr>
                   <pic:blipFill>
-                    <a:blip r:embed="rId33"/>
+                    <a:blip r:embed="rId34"/>
                     <a:srcRect b="0" l="0" r="0" t="0"/>
                     <a:stretch>
                       <a:fillRect/>
@@ -13567,16 +13608,16 @@
             <wp:extent cx="917802" cy="411099"/>
             <wp:effectExtent b="0" l="0" r="0" t="0"/>
             <wp:wrapTopAndBottom distB="0" distT="0"/>
-            <wp:docPr id="21" name="image19.png"/>
+            <wp:docPr id="21" name="image39.png"/>
             <a:graphic>
               <a:graphicData uri="http://schemas.openxmlformats.org/drawingml/2006/picture">
                 <pic:pic>
                   <pic:nvPicPr>
-                    <pic:cNvPr id="0" name="image19.png"/>
+                    <pic:cNvPr id="0" name="image39.png"/>
                     <pic:cNvPicPr preferRelativeResize="0"/>
                   </pic:nvPicPr>
                   <pic:blipFill>
-                    <a:blip r:embed="rId34"/>
+                    <a:blip r:embed="rId35"/>
                     <a:srcRect b="0" l="0" r="0" t="0"/>
                     <a:stretch>
                       <a:fillRect/>
@@ -13695,16 +13736,16 @@
             <wp:extent cx="4306399" cy="502729"/>
             <wp:effectExtent b="0" l="0" r="0" t="0"/>
             <wp:wrapTopAndBottom distB="0" distT="0"/>
-            <wp:docPr id="23" name="image14.png"/>
+            <wp:docPr id="23" name="image18.png"/>
             <a:graphic>
               <a:graphicData uri="http://schemas.openxmlformats.org/drawingml/2006/picture">
                 <pic:pic>
                   <pic:nvPicPr>
-                    <pic:cNvPr id="0" name="image14.png"/>
+                    <pic:cNvPr id="0" name="image18.png"/>
                     <pic:cNvPicPr preferRelativeResize="0"/>
                   </pic:nvPicPr>
                   <pic:blipFill>
-                    <a:blip r:embed="rId35"/>
+                    <a:blip r:embed="rId36"/>
                     <a:srcRect b="0" l="0" r="0" t="0"/>
                     <a:stretch>
                       <a:fillRect/>
@@ -13737,16 +13778,16 @@
             <wp:extent cx="5990159" cy="2142744"/>
             <wp:effectExtent b="0" l="0" r="0" t="0"/>
             <wp:wrapTopAndBottom distB="0" distT="0"/>
-            <wp:docPr id="8" name="image12.jpg"/>
+            <wp:docPr id="8" name="image3.jpg"/>
             <a:graphic>
               <a:graphicData uri="http://schemas.openxmlformats.org/drawingml/2006/picture">
                 <pic:pic>
                   <pic:nvPicPr>
-                    <pic:cNvPr id="0" name="image12.jpg"/>
+                    <pic:cNvPr id="0" name="image3.jpg"/>
                     <pic:cNvPicPr preferRelativeResize="0"/>
                   </pic:nvPicPr>
                   <pic:blipFill>
-                    <a:blip r:embed="rId36"/>
+                    <a:blip r:embed="rId37"/>
                     <a:srcRect b="0" l="0" r="0" t="0"/>
                     <a:stretch>
                       <a:fillRect/>
@@ -13936,16 +13977,16 @@
             <wp:extent cx="5481638" cy="2188526"/>
             <wp:effectExtent b="0" l="0" r="0" t="0"/>
             <wp:wrapTopAndBottom distB="0" distT="0"/>
-            <wp:docPr id="52" name="image18.jpg"/>
+            <wp:docPr id="52" name="image19.jpg"/>
             <a:graphic>
               <a:graphicData uri="http://schemas.openxmlformats.org/drawingml/2006/picture">
                 <pic:pic>
                   <pic:nvPicPr>
-                    <pic:cNvPr id="0" name="image18.jpg"/>
+                    <pic:cNvPr id="0" name="image19.jpg"/>
                     <pic:cNvPicPr preferRelativeResize="0"/>
                   </pic:nvPicPr>
                   <pic:blipFill>
-                    <a:blip r:embed="rId37"/>
+                    <a:blip r:embed="rId38"/>
                     <a:srcRect b="0" l="0" r="0" t="0"/>
                     <a:stretch>
                       <a:fillRect/>
@@ -13978,16 +14019,16 @@
             <wp:extent cx="5651508" cy="595884"/>
             <wp:effectExtent b="0" l="0" r="0" t="0"/>
             <wp:wrapTopAndBottom distB="0" distT="0"/>
-            <wp:docPr id="53" name="image8.jpg"/>
+            <wp:docPr id="53" name="image17.jpg"/>
             <a:graphic>
               <a:graphicData uri="http://schemas.openxmlformats.org/drawingml/2006/picture">
                 <pic:pic>
                   <pic:nvPicPr>
-                    <pic:cNvPr id="0" name="image8.jpg"/>
+                    <pic:cNvPr id="0" name="image17.jpg"/>
                     <pic:cNvPicPr preferRelativeResize="0"/>
                   </pic:nvPicPr>
                   <pic:blipFill>
-                    <a:blip r:embed="rId38"/>
+                    <a:blip r:embed="rId39"/>
                     <a:srcRect b="0" l="0" r="0" t="0"/>
                     <a:stretch>
                       <a:fillRect/>
@@ -14057,16 +14098,16 @@
             <wp:extent cx="6100763" cy="2369572"/>
             <wp:effectExtent b="0" l="0" r="0" t="0"/>
             <wp:wrapTopAndBottom distB="0" distT="0"/>
-            <wp:docPr id="2" name="image2.jpg"/>
+            <wp:docPr id="2" name="image16.jpg"/>
             <a:graphic>
               <a:graphicData uri="http://schemas.openxmlformats.org/drawingml/2006/picture">
                 <pic:pic>
                   <pic:nvPicPr>
-                    <pic:cNvPr id="0" name="image2.jpg"/>
+                    <pic:cNvPr id="0" name="image16.jpg"/>
                     <pic:cNvPicPr preferRelativeResize="0"/>
                   </pic:nvPicPr>
                   <pic:blipFill>
-                    <a:blip r:embed="rId39"/>
+                    <a:blip r:embed="rId40"/>
                     <a:srcRect b="0" l="0" r="0" t="0"/>
                     <a:stretch>
                       <a:fillRect/>
@@ -14589,16 +14630,16 @@
           <wp:inline distB="0" distT="0" distL="0" distR="0">
             <wp:extent cx="5943600" cy="314325"/>
             <wp:effectExtent b="0" l="0" r="0" t="0"/>
-            <wp:docPr id="26" name="image15.png"/>
+            <wp:docPr id="26" name="image20.png"/>
             <a:graphic>
               <a:graphicData uri="http://schemas.openxmlformats.org/drawingml/2006/picture">
                 <pic:pic>
                   <pic:nvPicPr>
-                    <pic:cNvPr id="0" name="image15.png"/>
+                    <pic:cNvPr id="0" name="image20.png"/>
                     <pic:cNvPicPr preferRelativeResize="0"/>
                   </pic:nvPicPr>
                   <pic:blipFill>
-                    <a:blip r:embed="rId40"/>
+                    <a:blip r:embed="rId41"/>
                     <a:srcRect b="0" l="0" r="0" t="0"/>
                     <a:stretch>
                       <a:fillRect/>
@@ -14722,16 +14763,16 @@
             <wp:extent cx="5965888" cy="305943"/>
             <wp:effectExtent b="0" l="0" r="0" t="0"/>
             <wp:wrapTopAndBottom distB="0" distT="0"/>
-            <wp:docPr id="4" name="image10.png"/>
+            <wp:docPr id="4" name="image5.png"/>
             <a:graphic>
               <a:graphicData uri="http://schemas.openxmlformats.org/drawingml/2006/picture">
                 <pic:pic>
                   <pic:nvPicPr>
-                    <pic:cNvPr id="0" name="image10.png"/>
+                    <pic:cNvPr id="0" name="image5.png"/>
                     <pic:cNvPicPr preferRelativeResize="0"/>
                   </pic:nvPicPr>
                   <pic:blipFill>
-                    <a:blip r:embed="rId41"/>
+                    <a:blip r:embed="rId42"/>
                     <a:srcRect b="0" l="0" r="0" t="0"/>
                     <a:stretch>
                       <a:fillRect/>
@@ -14764,16 +14805,16 @@
             <wp:extent cx="5951998" cy="1755076"/>
             <wp:effectExtent b="0" l="0" r="0" t="0"/>
             <wp:wrapTopAndBottom distB="0" distT="0"/>
-            <wp:docPr id="3" name="image13.jpg"/>
+            <wp:docPr id="3" name="image4.jpg"/>
             <a:graphic>
               <a:graphicData uri="http://schemas.openxmlformats.org/drawingml/2006/picture">
                 <pic:pic>
                   <pic:nvPicPr>
-                    <pic:cNvPr id="0" name="image13.jpg"/>
+                    <pic:cNvPr id="0" name="image4.jpg"/>
                     <pic:cNvPicPr preferRelativeResize="0"/>
                   </pic:nvPicPr>
                   <pic:blipFill>
-                    <a:blip r:embed="rId42"/>
+                    <a:blip r:embed="rId43"/>
                     <a:srcRect b="0" l="0" r="0" t="0"/>
                     <a:stretch>
                       <a:fillRect/>
@@ -14806,16 +14847,16 @@
             <wp:extent cx="5944116" cy="3286410"/>
             <wp:effectExtent b="0" l="0" r="0" t="0"/>
             <wp:wrapTopAndBottom distB="0" distT="0"/>
-            <wp:docPr id="32" name="image24.jpg"/>
+            <wp:docPr id="32" name="image32.jpg"/>
             <a:graphic>
               <a:graphicData uri="http://schemas.openxmlformats.org/drawingml/2006/picture">
                 <pic:pic>
                   <pic:nvPicPr>
-                    <pic:cNvPr id="0" name="image24.jpg"/>
+                    <pic:cNvPr id="0" name="image32.jpg"/>
                     <pic:cNvPicPr preferRelativeResize="0"/>
                   </pic:nvPicPr>
                   <pic:blipFill>
-                    <a:blip r:embed="rId43"/>
+                    <a:blip r:embed="rId44"/>
                     <a:srcRect b="0" l="0" r="0" t="0"/>
                     <a:stretch>
                       <a:fillRect/>
@@ -14848,16 +14889,16 @@
             <wp:extent cx="5894928" cy="1199769"/>
             <wp:effectExtent b="0" l="0" r="0" t="0"/>
             <wp:wrapTopAndBottom distB="0" distT="0"/>
-            <wp:docPr id="34" name="image23.jpg"/>
+            <wp:docPr id="34" name="image31.jpg"/>
             <a:graphic>
               <a:graphicData uri="http://schemas.openxmlformats.org/drawingml/2006/picture">
                 <pic:pic>
                   <pic:nvPicPr>
-                    <pic:cNvPr id="0" name="image23.jpg"/>
+                    <pic:cNvPr id="0" name="image31.jpg"/>
                     <pic:cNvPicPr preferRelativeResize="0"/>
                   </pic:nvPicPr>
                   <pic:blipFill>
-                    <a:blip r:embed="rId44"/>
+                    <a:blip r:embed="rId45"/>
                     <a:srcRect b="0" l="0" r="0" t="0"/>
                     <a:stretch>
                       <a:fillRect/>
@@ -15080,16 +15121,16 @@
           <wp:inline distB="0" distT="0" distL="0" distR="0">
             <wp:extent cx="4728456" cy="3658647"/>
             <wp:effectExtent b="0" l="0" r="0" t="0"/>
-            <wp:docPr id="27" name="image32.jpg"/>
+            <wp:docPr id="27" name="image25.jpg"/>
             <a:graphic>
               <a:graphicData uri="http://schemas.openxmlformats.org/drawingml/2006/picture">
                 <pic:pic>
                   <pic:nvPicPr>
-                    <pic:cNvPr id="0" name="image32.jpg"/>
+                    <pic:cNvPr id="0" name="image25.jpg"/>
                     <pic:cNvPicPr preferRelativeResize="0"/>
                   </pic:nvPicPr>
                   <pic:blipFill>
-                    <a:blip r:embed="rId45"/>
+                    <a:blip r:embed="rId46"/>
                     <a:srcRect b="0" l="0" r="0" t="0"/>
                     <a:stretch>
                       <a:fillRect/>
@@ -15169,16 +15210,16 @@
             <wp:extent cx="4773694" cy="3504438"/>
             <wp:effectExtent b="0" l="0" r="0" t="0"/>
             <wp:wrapTopAndBottom distB="0" distT="0"/>
-            <wp:docPr id="18" name="image5.jpg"/>
+            <wp:docPr id="18" name="image14.jpg"/>
             <a:graphic>
               <a:graphicData uri="http://schemas.openxmlformats.org/drawingml/2006/picture">
                 <pic:pic>
                   <pic:nvPicPr>
-                    <pic:cNvPr id="0" name="image5.jpg"/>
+                    <pic:cNvPr id="0" name="image14.jpg"/>
                     <pic:cNvPicPr preferRelativeResize="0"/>
                   </pic:nvPicPr>
                   <pic:blipFill>
-                    <a:blip r:embed="rId46"/>
+                    <a:blip r:embed="rId47"/>
                     <a:srcRect b="0" l="0" r="0" t="0"/>
                     <a:stretch>
                       <a:fillRect/>
@@ -15439,16 +15480,16 @@
             <wp:extent cx="1309898" cy="333184"/>
             <wp:effectExtent b="0" l="0" r="0" t="0"/>
             <wp:wrapTopAndBottom distB="0" distT="0"/>
-            <wp:docPr id="14" name="image16.jpg"/>
+            <wp:docPr id="14" name="image6.jpg"/>
             <a:graphic>
               <a:graphicData uri="http://schemas.openxmlformats.org/drawingml/2006/picture">
                 <pic:pic>
                   <pic:nvPicPr>
-                    <pic:cNvPr id="0" name="image16.jpg"/>
+                    <pic:cNvPr id="0" name="image6.jpg"/>
                     <pic:cNvPicPr preferRelativeResize="0"/>
                   </pic:nvPicPr>
                   <pic:blipFill>
-                    <a:blip r:embed="rId47"/>
+                    <a:blip r:embed="rId48"/>
                     <a:srcRect b="0" l="0" r="0" t="0"/>
                     <a:stretch>
                       <a:fillRect/>
@@ -15636,16 +15677,16 @@
             <wp:extent cx="1896267" cy="917066"/>
             <wp:effectExtent b="0" l="0" r="0" t="0"/>
             <wp:wrapTopAndBottom distB="0" distT="0"/>
-            <wp:docPr id="11" name="image6.jpg"/>
+            <wp:docPr id="11" name="image11.jpg"/>
             <a:graphic>
               <a:graphicData uri="http://schemas.openxmlformats.org/drawingml/2006/picture">
                 <pic:pic>
                   <pic:nvPicPr>
-                    <pic:cNvPr id="0" name="image6.jpg"/>
+                    <pic:cNvPr id="0" name="image11.jpg"/>
                     <pic:cNvPicPr preferRelativeResize="0"/>
                   </pic:nvPicPr>
                   <pic:blipFill>
-                    <a:blip r:embed="rId48"/>
+                    <a:blip r:embed="rId49"/>
                     <a:srcRect b="0" l="0" r="0" t="0"/>
                     <a:stretch>
                       <a:fillRect/>
@@ -15752,16 +15793,16 @@
             <wp:extent cx="5943600" cy="2629593"/>
             <wp:effectExtent b="0" l="0" r="0" t="0"/>
             <wp:wrapTopAndBottom distB="0" distT="0"/>
-            <wp:docPr id="9" name="image9.jpg"/>
+            <wp:docPr id="9" name="image2.jpg"/>
             <a:graphic>
               <a:graphicData uri="http://schemas.openxmlformats.org/drawingml/2006/picture">
                 <pic:pic>
                   <pic:nvPicPr>
-                    <pic:cNvPr id="0" name="image9.jpg"/>
+                    <pic:cNvPr id="0" name="image2.jpg"/>
                     <pic:cNvPicPr preferRelativeResize="0"/>
                   </pic:nvPicPr>
                   <pic:blipFill>
-                    <a:blip r:embed="rId49"/>
+                    <a:blip r:embed="rId50"/>
                     <a:srcRect b="0" l="0" r="0" t="0"/>
                     <a:stretch>
                       <a:fillRect/>
@@ -16001,16 +16042,16 @@
             <wp:extent cx="6231595" cy="2474005"/>
             <wp:effectExtent b="0" l="0" r="0" t="0"/>
             <wp:wrapTopAndBottom distB="0" distT="0"/>
-            <wp:docPr id="24" name="image18.jpg"/>
+            <wp:docPr id="24" name="image19.jpg"/>
             <a:graphic>
               <a:graphicData uri="http://schemas.openxmlformats.org/drawingml/2006/picture">
                 <pic:pic>
                   <pic:nvPicPr>
-                    <pic:cNvPr id="0" name="image18.jpg"/>
+                    <pic:cNvPr id="0" name="image19.jpg"/>
                     <pic:cNvPicPr preferRelativeResize="0"/>
                   </pic:nvPicPr>
                   <pic:blipFill>
-                    <a:blip r:embed="rId37"/>
+                    <a:blip r:embed="rId38"/>
                     <a:srcRect b="0" l="0" r="0" t="0"/>
                     <a:stretch>
                       <a:fillRect/>
@@ -16084,16 +16125,16 @@
             <wp:extent cx="7062788" cy="748952"/>
             <wp:effectExtent b="0" l="0" r="0" t="0"/>
             <wp:wrapTopAndBottom distB="0" distT="0"/>
-            <wp:docPr id="22" name="image8.jpg"/>
+            <wp:docPr id="22" name="image17.jpg"/>
             <a:graphic>
               <a:graphicData uri="http://schemas.openxmlformats.org/drawingml/2006/picture">
                 <pic:pic>
                   <pic:nvPicPr>
-                    <pic:cNvPr id="0" name="image8.jpg"/>
+                    <pic:cNvPr id="0" name="image17.jpg"/>
                     <pic:cNvPicPr preferRelativeResize="0"/>
                   </pic:nvPicPr>
                   <pic:blipFill>
-                    <a:blip r:embed="rId38"/>
+                    <a:blip r:embed="rId39"/>
                     <a:srcRect b="0" l="0" r="0" t="0"/>
                     <a:stretch>
                       <a:fillRect/>
@@ -16270,16 +16311,16 @@
             <wp:extent cx="4477626" cy="2921127"/>
             <wp:effectExtent b="0" l="0" r="0" t="0"/>
             <wp:wrapTopAndBottom distB="0" distT="0"/>
-            <wp:docPr id="5" name="image29.jpg"/>
+            <wp:docPr id="5" name="image8.jpg"/>
             <a:graphic>
               <a:graphicData uri="http://schemas.openxmlformats.org/drawingml/2006/picture">
                 <pic:pic>
                   <pic:nvPicPr>
-                    <pic:cNvPr id="0" name="image29.jpg"/>
+                    <pic:cNvPr id="0" name="image8.jpg"/>
                     <pic:cNvPicPr preferRelativeResize="0"/>
                   </pic:nvPicPr>
                   <pic:blipFill>
-                    <a:blip r:embed="rId50"/>
+                    <a:blip r:embed="rId51"/>
                     <a:srcRect b="0" l="0" r="0" t="0"/>
                     <a:stretch>
                       <a:fillRect/>
@@ -16568,7 +16609,7 @@
                     <pic:cNvPicPr preferRelativeResize="0"/>
                   </pic:nvPicPr>
                   <pic:blipFill>
-                    <a:blip r:embed="rId51"/>
+                    <a:blip r:embed="rId52"/>
                     <a:srcRect b="0" l="0" r="0" t="0"/>
                     <a:stretch>
                       <a:fillRect/>
@@ -16643,16 +16684,16 @@
             <wp:extent cx="2052246" cy="2466308"/>
             <wp:effectExtent b="0" l="0" r="0" t="0"/>
             <wp:wrapTopAndBottom distB="0" distT="0"/>
-            <wp:docPr id="46" name="image39.png"/>
+            <wp:docPr id="46" name="image38.png"/>
             <a:graphic>
               <a:graphicData uri="http://schemas.openxmlformats.org/drawingml/2006/picture">
                 <pic:pic>
                   <pic:nvPicPr>
-                    <pic:cNvPr id="0" name="image39.png"/>
+                    <pic:cNvPr id="0" name="image38.png"/>
                     <pic:cNvPicPr preferRelativeResize="0"/>
                   </pic:nvPicPr>
                   <pic:blipFill>
-                    <a:blip r:embed="rId52"/>
+                    <a:blip r:embed="rId53"/>
                     <a:srcRect b="0" l="0" r="0" t="0"/>
                     <a:stretch>
                       <a:fillRect/>
@@ -16796,16 +16837,16 @@
             <wp:extent cx="5872304" cy="3052381"/>
             <wp:effectExtent b="0" l="0" r="0" t="0"/>
             <wp:wrapTopAndBottom distB="0" distT="0"/>
-            <wp:docPr id="28" name="image17.png"/>
+            <wp:docPr id="28" name="image45.png"/>
             <a:graphic>
               <a:graphicData uri="http://schemas.openxmlformats.org/drawingml/2006/picture">
                 <pic:pic>
                   <pic:nvPicPr>
-                    <pic:cNvPr id="0" name="image17.png"/>
+                    <pic:cNvPr id="0" name="image45.png"/>
                     <pic:cNvPicPr preferRelativeResize="0"/>
                   </pic:nvPicPr>
                   <pic:blipFill>
-                    <a:blip r:embed="rId53"/>
+                    <a:blip r:embed="rId54"/>
                     <a:srcRect b="0" l="0" r="0" t="0"/>
                     <a:stretch>
                       <a:fillRect/>
@@ -16903,16 +16944,16 @@
             <wp:extent cx="5864291" cy="3052381"/>
             <wp:effectExtent b="0" l="0" r="0" t="0"/>
             <wp:wrapTopAndBottom distB="0" distT="0"/>
-            <wp:docPr id="33" name="image42.jpg"/>
+            <wp:docPr id="33" name="image30.jpg"/>
             <a:graphic>
               <a:graphicData uri="http://schemas.openxmlformats.org/drawingml/2006/picture">
                 <pic:pic>
                   <pic:nvPicPr>
-                    <pic:cNvPr id="0" name="image42.jpg"/>
+                    <pic:cNvPr id="0" name="image30.jpg"/>
                     <pic:cNvPicPr preferRelativeResize="0"/>
                   </pic:nvPicPr>
                   <pic:blipFill>
-                    <a:blip r:embed="rId54"/>
+                    <a:blip r:embed="rId55"/>
                     <a:srcRect b="0" l="0" r="0" t="0"/>
                     <a:stretch>
                       <a:fillRect/>
@@ -17225,16 +17266,16 @@
             <wp:extent cx="3186113" cy="1253263"/>
             <wp:effectExtent b="0" l="0" r="0" t="0"/>
             <wp:wrapTopAndBottom distB="114300" distT="114300"/>
-            <wp:docPr id="39" name="image41.png"/>
+            <wp:docPr id="39" name="image28.png"/>
             <a:graphic>
               <a:graphicData uri="http://schemas.openxmlformats.org/drawingml/2006/picture">
                 <pic:pic>
                   <pic:nvPicPr>
-                    <pic:cNvPr id="0" name="image41.png"/>
+                    <pic:cNvPr id="0" name="image28.png"/>
                     <pic:cNvPicPr preferRelativeResize="0"/>
                   </pic:nvPicPr>
                   <pic:blipFill>
-                    <a:blip r:embed="rId55"/>
+                    <a:blip r:embed="rId56"/>
                     <a:srcRect b="0" l="0" r="0" t="0"/>
                     <a:stretch>
                       <a:fillRect/>
@@ -17281,16 +17322,16 @@
             <wp:extent cx="3338768" cy="1915131"/>
             <wp:effectExtent b="0" l="0" r="0" t="0"/>
             <wp:wrapTopAndBottom distB="114300" distT="114300"/>
-            <wp:docPr id="50" name="image48.png"/>
+            <wp:docPr id="50" name="image47.png"/>
             <a:graphic>
               <a:graphicData uri="http://schemas.openxmlformats.org/drawingml/2006/picture">
                 <pic:pic>
                   <pic:nvPicPr>
-                    <pic:cNvPr id="0" name="image48.png"/>
+                    <pic:cNvPr id="0" name="image47.png"/>
                     <pic:cNvPicPr preferRelativeResize="0"/>
                   </pic:nvPicPr>
                   <pic:blipFill>
-                    <a:blip r:embed="rId56"/>
+                    <a:blip r:embed="rId57"/>
                     <a:srcRect b="0" l="0" r="0" t="0"/>
                     <a:stretch>
                       <a:fillRect/>
@@ -17393,16 +17434,16 @@
             <wp:extent cx="7062788" cy="3531394"/>
             <wp:effectExtent b="0" l="0" r="0" t="0"/>
             <wp:wrapTopAndBottom distB="114300" distT="114300"/>
-            <wp:docPr id="41" name="image44.png"/>
+            <wp:docPr id="41" name="image35.png"/>
             <a:graphic>
               <a:graphicData uri="http://schemas.openxmlformats.org/drawingml/2006/picture">
                 <pic:pic>
                   <pic:nvPicPr>
-                    <pic:cNvPr id="0" name="image44.png"/>
+                    <pic:cNvPr id="0" name="image35.png"/>
                     <pic:cNvPicPr preferRelativeResize="0"/>
                   </pic:nvPicPr>
                   <pic:blipFill>
-                    <a:blip r:embed="rId57"/>
+                    <a:blip r:embed="rId58"/>
                     <a:srcRect b="0" l="0" r="0" t="0"/>
                     <a:stretch>
                       <a:fillRect/>
@@ -17924,12 +17965,12 @@
           <wp:extent cx="5943600" cy="28575"/>
           <wp:effectExtent b="0" l="0" r="0" t="0"/>
           <wp:wrapNone/>
-          <wp:docPr id="15" name="image1.png"/>
+          <wp:docPr id="15" name="image12.png"/>
           <a:graphic>
             <a:graphicData uri="http://schemas.openxmlformats.org/drawingml/2006/picture">
               <pic:pic>
                 <pic:nvPicPr>
-                  <pic:cNvPr id="0" name="image1.png"/>
+                  <pic:cNvPr id="0" name="image12.png"/>
                   <pic:cNvPicPr preferRelativeResize="0"/>
                 </pic:nvPicPr>
                 <pic:blipFill>
@@ -18016,12 +18057,12 @@
           <wp:extent cx="5943600" cy="28575"/>
           <wp:effectExtent b="0" l="0" r="0" t="0"/>
           <wp:wrapNone/>
-          <wp:docPr id="19" name="image1.png"/>
+          <wp:docPr id="19" name="image12.png"/>
           <a:graphic>
             <a:graphicData uri="http://schemas.openxmlformats.org/drawingml/2006/picture">
               <pic:pic>
                 <pic:nvPicPr>
-                  <pic:cNvPr id="0" name="image1.png"/>
+                  <pic:cNvPr id="0" name="image12.png"/>
                   <pic:cNvPicPr preferRelativeResize="0"/>
                 </pic:nvPicPr>
                 <pic:blipFill>

</xml_diff>